<commit_message>
Release v1.0.7 - Fix stampa usin Sumatra
</commit_message>
<xml_diff>
--- a/Manuale_Build_Release_Version.docx
+++ b/Manuale_Build_Release_Version.docx
@@ -143,7 +143,6 @@
     </w:p>
     <w:p>
       <w:pPr>
-        <w:pStyle w:val="Titolo1"/>
         <w:rPr>
           <w:lang w:val="it-IT"/>
         </w:rPr>
@@ -152,115 +151,14 @@
         <w:rPr>
           <w:lang w:val="it-IT"/>
         </w:rPr>
-        <w:t>2. Aggiornamento Versione</w:t>
-      </w:r>
-    </w:p>
-    <w:p>
-      <w:pPr>
-        <w:rPr>
-          <w:lang w:val="it-IT"/>
-        </w:rPr>
-      </w:pPr>
-      <w:r>
-        <w:rPr>
-          <w:lang w:val="it-IT"/>
-        </w:rPr>
-        <w:t xml:space="preserve">Aggiorna la versione in </w:t>
-      </w:r>
-      <w:proofErr w:type="spellStart"/>
-      <w:r>
-        <w:rPr>
-          <w:lang w:val="it-IT"/>
-        </w:rPr>
-        <w:t>package.json</w:t>
-      </w:r>
-      <w:proofErr w:type="spellEnd"/>
-      <w:r>
-        <w:rPr>
-          <w:lang w:val="it-IT"/>
-        </w:rPr>
-        <w:t>:</w:t>
-      </w:r>
-    </w:p>
-    <w:p>
-      <w:pPr>
-        <w:rPr>
-          <w:lang w:val="it-IT"/>
-        </w:rPr>
-      </w:pPr>
-      <w:r>
-        <w:rPr>
-          <w:lang w:val="it-IT"/>
-        </w:rPr>
-        <w:t>"</w:t>
-      </w:r>
-      <w:proofErr w:type="spellStart"/>
-      <w:r>
-        <w:rPr>
-          <w:lang w:val="it-IT"/>
-        </w:rPr>
-        <w:t>version</w:t>
-      </w:r>
-      <w:proofErr w:type="spellEnd"/>
-      <w:r>
-        <w:rPr>
-          <w:lang w:val="it-IT"/>
-        </w:rPr>
-        <w:t>": "</w:t>
-      </w:r>
-      <w:proofErr w:type="spellStart"/>
-      <w:r>
-        <w:rPr>
-          <w:lang w:val="it-IT"/>
-        </w:rPr>
-        <w:t>x.y.z</w:t>
-      </w:r>
-      <w:proofErr w:type="spellEnd"/>
-      <w:r>
-        <w:rPr>
-          <w:lang w:val="it-IT"/>
-        </w:rPr>
-        <w:t>"</w:t>
-      </w:r>
-      <w:r>
-        <w:rPr>
-          <w:lang w:val="it-IT"/>
-        </w:rPr>
-        <w:t xml:space="preserve"> </w:t>
-      </w:r>
-      <w:r>
-        <w:rPr>
-          <w:lang w:val="it-IT"/>
-        </w:rPr>
-        <w:t xml:space="preserve">(oppure </w:t>
-      </w:r>
-      <w:proofErr w:type="spellStart"/>
-      <w:r>
-        <w:rPr>
-          <w:lang w:val="it-IT"/>
-        </w:rPr>
-        <w:t>npm</w:t>
-      </w:r>
-      <w:proofErr w:type="spellEnd"/>
-      <w:r>
-        <w:rPr>
-          <w:lang w:val="it-IT"/>
-        </w:rPr>
-        <w:t xml:space="preserve"> </w:t>
-      </w:r>
-      <w:proofErr w:type="spellStart"/>
-      <w:r>
-        <w:rPr>
-          <w:lang w:val="it-IT"/>
-        </w:rPr>
-        <w:t>version</w:t>
-      </w:r>
-      <w:proofErr w:type="spellEnd"/>
-      <w:r>
-        <w:rPr>
-          <w:lang w:val="it-IT"/>
-        </w:rPr>
-        <w:t xml:space="preserve"> x.y.z)</w:t>
+        <w:t xml:space="preserve">Accedi al terminale come </w:t>
+      </w:r>
+      <w:r>
+        <w:rPr>
+          <w:u w:val="single"/>
+          <w:lang w:val="it-IT"/>
+        </w:rPr>
+        <w:t>Amministratore</w:t>
       </w:r>
     </w:p>
     <w:p>
@@ -274,7 +172,7 @@
         <w:rPr>
           <w:lang w:val="it-IT"/>
         </w:rPr>
-        <w:t>3. Compilazione del Progetto</w:t>
+        <w:t>2. Aggiornamento Versione</w:t>
       </w:r>
     </w:p>
     <w:p>
@@ -287,7 +185,21 @@
         <w:rPr>
           <w:lang w:val="it-IT"/>
         </w:rPr>
-        <w:t>Esegui in sequenza:</w:t>
+        <w:t xml:space="preserve">Aggiorna la versione in </w:t>
+      </w:r>
+      <w:proofErr w:type="spellStart"/>
+      <w:r>
+        <w:rPr>
+          <w:lang w:val="it-IT"/>
+        </w:rPr>
+        <w:t>package.json</w:t>
+      </w:r>
+      <w:proofErr w:type="spellEnd"/>
+      <w:r>
+        <w:rPr>
+          <w:lang w:val="it-IT"/>
+        </w:rPr>
+        <w:t>:</w:t>
       </w:r>
     </w:p>
     <w:p>
@@ -296,11 +208,57 @@
           <w:lang w:val="it-IT"/>
         </w:rPr>
       </w:pPr>
+      <w:r>
+        <w:rPr>
+          <w:lang w:val="it-IT"/>
+        </w:rPr>
+        <w:t>"</w:t>
+      </w:r>
       <w:proofErr w:type="spellStart"/>
       <w:r>
         <w:rPr>
           <w:lang w:val="it-IT"/>
         </w:rPr>
+        <w:t>version</w:t>
+      </w:r>
+      <w:proofErr w:type="spellEnd"/>
+      <w:r>
+        <w:rPr>
+          <w:lang w:val="it-IT"/>
+        </w:rPr>
+        <w:t>": "</w:t>
+      </w:r>
+      <w:proofErr w:type="spellStart"/>
+      <w:r>
+        <w:rPr>
+          <w:lang w:val="it-IT"/>
+        </w:rPr>
+        <w:t>x.y.z</w:t>
+      </w:r>
+      <w:proofErr w:type="spellEnd"/>
+      <w:r>
+        <w:rPr>
+          <w:lang w:val="it-IT"/>
+        </w:rPr>
+        <w:t>"</w:t>
+      </w:r>
+      <w:r>
+        <w:rPr>
+          <w:lang w:val="it-IT"/>
+        </w:rPr>
+        <w:t xml:space="preserve"> </w:t>
+      </w:r>
+      <w:r>
+        <w:rPr>
+          <w:lang w:val="it-IT"/>
+        </w:rPr>
+        <w:t xml:space="preserve">(oppure </w:t>
+      </w:r>
+      <w:proofErr w:type="spellStart"/>
+      <w:r>
+        <w:rPr>
+          <w:lang w:val="it-IT"/>
+        </w:rPr>
         <w:t>npm</w:t>
       </w:r>
       <w:proofErr w:type="spellEnd"/>
@@ -315,14 +273,76 @@
         <w:rPr>
           <w:lang w:val="it-IT"/>
         </w:rPr>
-        <w:t>run</w:t>
+        <w:t>version</w:t>
       </w:r>
       <w:proofErr w:type="spellEnd"/>
       <w:r>
         <w:rPr>
           <w:lang w:val="it-IT"/>
         </w:rPr>
-        <w:t xml:space="preserve"> build</w:t>
+        <w:t xml:space="preserve"> </w:t>
+      </w:r>
+      <w:proofErr w:type="spellStart"/>
+      <w:r>
+        <w:rPr>
+          <w:lang w:val="it-IT"/>
+        </w:rPr>
+        <w:t>x.y.z</w:t>
+      </w:r>
+      <w:proofErr w:type="spellEnd"/>
+      <w:r>
+        <w:rPr>
+          <w:lang w:val="it-IT"/>
+        </w:rPr>
+        <w:t>)</w:t>
+      </w:r>
+    </w:p>
+    <w:p>
+      <w:pPr>
+        <w:pStyle w:val="Titolo1"/>
+        <w:rPr>
+          <w:lang w:val="it-IT"/>
+        </w:rPr>
+      </w:pPr>
+      <w:r>
+        <w:rPr>
+          <w:lang w:val="it-IT"/>
+        </w:rPr>
+        <w:t>3. Compilazione del Progetto</w:t>
+      </w:r>
+    </w:p>
+    <w:p>
+      <w:pPr>
+        <w:rPr>
+          <w:lang w:val="it-IT"/>
+        </w:rPr>
+      </w:pPr>
+      <w:r>
+        <w:rPr>
+          <w:lang w:val="it-IT"/>
+        </w:rPr>
+        <w:t>Esegui in sequenza:</w:t>
+      </w:r>
+    </w:p>
+    <w:p>
+      <w:proofErr w:type="spellStart"/>
+      <w:r>
+        <w:t>npm</w:t>
+      </w:r>
+      <w:proofErr w:type="spellEnd"/>
+      <w:r>
+        <w:t xml:space="preserve"> run build</w:t>
+      </w:r>
+      <w:r>
+        <w:br/>
+      </w:r>
+      <w:proofErr w:type="spellStart"/>
+      <w:r>
+        <w:t>npx</w:t>
+      </w:r>
+      <w:proofErr w:type="spellEnd"/>
+      <w:r>
+        <w:t xml:space="preserve"> electron-builder --win</w:t>
       </w:r>
     </w:p>
     <w:p>
@@ -330,11 +350,11 @@
         <w:pStyle w:val="Titolo1"/>
       </w:pPr>
       <w:r>
-        <w:t xml:space="preserve">4. </w:t>
+        <w:t>4. V</w:t>
       </w:r>
       <w:proofErr w:type="spellStart"/>
       <w:r>
-        <w:t>Versionamento</w:t>
+        <w:t>ersionamento</w:t>
       </w:r>
       <w:proofErr w:type="spellEnd"/>
       <w:r>

</xml_diff>